<commit_message>
Atualizando documentação do Layout Posição Fixa.
</commit_message>
<xml_diff>
--- a/AS03/1.Documentos/Esquema de integração de aplicações.docx
+++ b/AS03/1.Documentos/Esquema de integração de aplicações.docx
@@ -1,6 +1,6 @@
 
 <file path=word/document.xml><?xml version="1.0" encoding="utf-8"?>
-<w:document xmlns:wpc="http://schemas.microsoft.com/office/word/2010/wordprocessingCanvas" xmlns:cx="http://schemas.microsoft.com/office/drawing/2014/chartex" xmlns:cx1="http://schemas.microsoft.com/office/drawing/2015/9/8/chartex" xmlns:cx2="http://schemas.microsoft.com/office/drawing/2015/10/21/chartex" xmlns:cx3="http://schemas.microsoft.com/office/drawing/2016/5/9/chartex" xmlns:cx4="http://schemas.microsoft.com/office/drawing/2016/5/10/chartex" xmlns:cx5="http://schemas.microsoft.com/office/drawing/2016/5/11/chartex" xmlns:cx6="http://schemas.microsoft.com/office/drawing/2016/5/12/chartex" xmlns:cx7="http://schemas.microsoft.com/office/drawing/2016/5/13/chartex" xmlns:cx8="http://schemas.microsoft.com/office/drawing/2016/5/14/chartex" xmlns:mc="http://schemas.openxmlformats.org/markup-compatibility/2006" xmlns:aink="http://schemas.microsoft.com/office/drawing/2016/ink" xmlns:am3d="http://schemas.microsoft.com/office/drawing/2017/model3d" xmlns:o="urn:schemas-microsoft-com:office:office" xmlns:r="http://schemas.openxmlformats.org/officeDocument/2006/relationships" xmlns:m="http://schemas.openxmlformats.org/officeDocument/2006/math" xmlns:v="urn:schemas-microsoft-com:vml" xmlns:wp14="http://schemas.microsoft.com/office/word/2010/wordprocessingDrawing" xmlns:wp="http://schemas.openxmlformats.org/drawingml/2006/wordprocessingDrawing" xmlns:w10="urn:schemas-microsoft-com:office:word" xmlns:w="http://schemas.openxmlformats.org/wordprocessingml/2006/main" xmlns:w14="http://schemas.microsoft.com/office/word/2010/wordml" xmlns:w15="http://schemas.microsoft.com/office/word/2012/wordml" xmlns:w16cid="http://schemas.microsoft.com/office/word/2016/wordml/cid" xmlns:w16se="http://schemas.microsoft.com/office/word/2015/wordml/symex" xmlns:wpg="http://schemas.microsoft.com/office/word/2010/wordprocessingGroup" xmlns:wpi="http://schemas.microsoft.com/office/word/2010/wordprocessingInk" xmlns:wne="http://schemas.microsoft.com/office/word/2006/wordml" xmlns:wps="http://schemas.microsoft.com/office/word/2010/wordprocessingShape" mc:Ignorable="w14 w15 w16se w16cid wp14">
+<w:document xmlns:wpc="http://schemas.microsoft.com/office/word/2010/wordprocessingCanvas" xmlns:mc="http://schemas.openxmlformats.org/markup-compatibility/2006" xmlns:o="urn:schemas-microsoft-com:office:office" xmlns:r="http://schemas.openxmlformats.org/officeDocument/2006/relationships" xmlns:m="http://schemas.openxmlformats.org/officeDocument/2006/math" xmlns:v="urn:schemas-microsoft-com:vml" xmlns:wp14="http://schemas.microsoft.com/office/word/2010/wordprocessingDrawing" xmlns:wp="http://schemas.openxmlformats.org/drawingml/2006/wordprocessingDrawing" xmlns:w10="urn:schemas-microsoft-com:office:word" xmlns:w="http://schemas.openxmlformats.org/wordprocessingml/2006/main" xmlns:w14="http://schemas.microsoft.com/office/word/2010/wordml" xmlns:w15="http://schemas.microsoft.com/office/word/2012/wordml" xmlns:wpg="http://schemas.microsoft.com/office/word/2010/wordprocessingGroup" xmlns:wpi="http://schemas.microsoft.com/office/word/2010/wordprocessingInk" xmlns:wne="http://schemas.microsoft.com/office/word/2006/wordml" xmlns:wps="http://schemas.microsoft.com/office/word/2010/wordprocessingShape" mc:Ignorable="w14 w15 wp14">
   <w:background w:color="FFFFFF"/>
   <w:body>
     <w:p>
@@ -1295,23 +1295,7 @@
           <w:sz w:val="24"/>
           <w:szCs w:val="24"/>
         </w:rPr>
-        <w:t xml:space="preserve">O serviço </w:t>
-      </w:r>
-      <w:r>
-        <w:rPr>
-          <w:rFonts w:ascii="Montserrat" w:eastAsia="Montserrat" w:hAnsi="Montserrat" w:cs="Montserrat"/>
-          <w:sz w:val="24"/>
-          <w:szCs w:val="24"/>
-        </w:rPr>
-        <w:t>Backup</w:t>
-      </w:r>
-      <w:r>
-        <w:rPr>
-          <w:rFonts w:ascii="Montserrat" w:eastAsia="Montserrat" w:hAnsi="Montserrat" w:cs="Montserrat"/>
-          <w:sz w:val="24"/>
-          <w:szCs w:val="24"/>
-        </w:rPr>
-        <w:t xml:space="preserve"> tem por objetivo fornecer, aos </w:t>
+        <w:t xml:space="preserve">O serviço tem por objetivo fornecer, aos </w:t>
       </w:r>
       <w:r>
         <w:rPr>
@@ -1444,7 +1428,7 @@
                 <w:sz w:val="20"/>
                 <w:szCs w:val="20"/>
               </w:rPr>
-              <w:t>Arquivo Backup</w:t>
+              <w:t>Arquivo</w:t>
             </w:r>
           </w:p>
         </w:tc>
@@ -1536,7 +1520,23 @@
                 <w:sz w:val="20"/>
                 <w:szCs w:val="20"/>
               </w:rPr>
-              <w:t>= 240 Bytes</w:t>
+              <w:t xml:space="preserve">= </w:t>
+            </w:r>
+            <w:r>
+              <w:rPr>
+                <w:rFonts w:ascii="Montserrat" w:eastAsia="Montserrat" w:hAnsi="Montserrat" w:cs="Montserrat"/>
+                <w:sz w:val="20"/>
+                <w:szCs w:val="20"/>
+              </w:rPr>
+              <w:t>18</w:t>
+            </w:r>
+            <w:r>
+              <w:rPr>
+                <w:rFonts w:ascii="Montserrat" w:eastAsia="Montserrat" w:hAnsi="Montserrat" w:cs="Montserrat"/>
+                <w:sz w:val="20"/>
+                <w:szCs w:val="20"/>
+              </w:rPr>
+              <w:t xml:space="preserve"> Bytes</w:t>
             </w:r>
           </w:p>
         </w:tc>
@@ -1900,7 +1900,7 @@
                 <w:sz w:val="20"/>
                 <w:szCs w:val="20"/>
               </w:rPr>
-              <w:t>1</w:t>
+              <w:t>8</w:t>
             </w:r>
           </w:p>
         </w:tc>
@@ -1934,7 +1934,7 @@
                 <w:sz w:val="20"/>
                 <w:szCs w:val="20"/>
               </w:rPr>
-              <w:t>N(</w:t>
+              <w:t>A(</w:t>
             </w:r>
             <w:proofErr w:type="gramEnd"/>
             <w:r>
@@ -1943,7 +1943,7 @@
                 <w:sz w:val="20"/>
                 <w:szCs w:val="20"/>
               </w:rPr>
-              <w:t>01)</w:t>
+              <w:t>8)</w:t>
             </w:r>
           </w:p>
         </w:tc>
@@ -1970,14 +1970,16 @@
                 <w:szCs w:val="20"/>
               </w:rPr>
             </w:pPr>
-            <w:r>
-              <w:rPr>
-                <w:rFonts w:ascii="Montserrat" w:eastAsia="Montserrat" w:hAnsi="Montserrat" w:cs="Montserrat"/>
-                <w:sz w:val="20"/>
-                <w:szCs w:val="20"/>
-              </w:rPr>
-              <w:t>0</w:t>
-            </w:r>
+            <w:proofErr w:type="spellStart"/>
+            <w:r>
+              <w:rPr>
+                <w:rFonts w:ascii="Montserrat" w:eastAsia="Montserrat" w:hAnsi="Montserrat" w:cs="Montserrat"/>
+                <w:sz w:val="20"/>
+                <w:szCs w:val="20"/>
+              </w:rPr>
+              <w:t>Holidays</w:t>
+            </w:r>
+            <w:proofErr w:type="spellEnd"/>
           </w:p>
         </w:tc>
       </w:tr>
@@ -2021,7 +2023,7 @@
                 <w:sz w:val="20"/>
                 <w:szCs w:val="20"/>
               </w:rPr>
-              <w:t>Descrição</w:t>
+              <w:t>Data</w:t>
             </w:r>
           </w:p>
         </w:tc>
@@ -2062,7 +2064,7 @@
                 <w:sz w:val="20"/>
                 <w:szCs w:val="20"/>
               </w:rPr>
-              <w:t>Nome do Documento</w:t>
+              <w:t>Data Atual</w:t>
             </w:r>
           </w:p>
         </w:tc>
@@ -2095,7 +2097,7 @@
                 <w:sz w:val="20"/>
                 <w:szCs w:val="20"/>
               </w:rPr>
-              <w:t>002</w:t>
+              <w:t>009</w:t>
             </w:r>
           </w:p>
         </w:tc>
@@ -2128,7 +2130,15 @@
                 <w:sz w:val="20"/>
                 <w:szCs w:val="20"/>
               </w:rPr>
-              <w:t>009</w:t>
+              <w:t>01</w:t>
+            </w:r>
+            <w:r>
+              <w:rPr>
+                <w:rFonts w:ascii="Montserrat" w:eastAsia="Montserrat" w:hAnsi="Montserrat" w:cs="Montserrat"/>
+                <w:sz w:val="20"/>
+                <w:szCs w:val="20"/>
+              </w:rPr>
+              <w:t>9</w:t>
             </w:r>
           </w:p>
         </w:tc>
@@ -2162,7 +2172,15 @@
                 <w:sz w:val="20"/>
                 <w:szCs w:val="20"/>
               </w:rPr>
-              <w:t>A(</w:t>
+              <w:t>A</w:t>
+            </w:r>
+            <w:r>
+              <w:rPr>
+                <w:rFonts w:ascii="Montserrat" w:eastAsia="Montserrat" w:hAnsi="Montserrat" w:cs="Montserrat"/>
+                <w:sz w:val="20"/>
+                <w:szCs w:val="20"/>
+              </w:rPr>
+              <w:t>(</w:t>
             </w:r>
             <w:proofErr w:type="gramEnd"/>
             <w:r>
@@ -2171,7 +2189,15 @@
                 <w:sz w:val="20"/>
                 <w:szCs w:val="20"/>
               </w:rPr>
-              <w:t>8)</w:t>
+              <w:t>10</w:t>
+            </w:r>
+            <w:r>
+              <w:rPr>
+                <w:rFonts w:ascii="Montserrat" w:eastAsia="Montserrat" w:hAnsi="Montserrat" w:cs="Montserrat"/>
+                <w:sz w:val="20"/>
+                <w:szCs w:val="20"/>
+              </w:rPr>
+              <w:t>)</w:t>
             </w:r>
           </w:p>
         </w:tc>
@@ -2198,250 +2224,6 @@
                 <w:szCs w:val="20"/>
               </w:rPr>
             </w:pPr>
-          </w:p>
-        </w:tc>
-      </w:tr>
-      <w:tr>
-        <w:trPr>
-          <w:trHeight w:val="189"/>
-        </w:trPr>
-        <w:tc>
-          <w:tcPr>
-            <w:tcW w:w="1975" w:type="dxa"/>
-            <w:shd w:val="clear" w:color="auto" w:fill="auto"/>
-            <w:tcMar>
-              <w:top w:w="100" w:type="dxa"/>
-              <w:left w:w="100" w:type="dxa"/>
-              <w:bottom w:w="100" w:type="dxa"/>
-              <w:right w:w="100" w:type="dxa"/>
-            </w:tcMar>
-            <w:vAlign w:val="center"/>
-          </w:tcPr>
-          <w:p>
-            <w:pPr>
-              <w:widowControl w:val="0"/>
-              <w:pBdr>
-                <w:top w:val="nil"/>
-                <w:left w:val="nil"/>
-                <w:bottom w:val="nil"/>
-                <w:right w:val="nil"/>
-                <w:between w:val="nil"/>
-              </w:pBdr>
-              <w:spacing w:line="240" w:lineRule="auto"/>
-              <w:jc w:val="center"/>
-              <w:rPr>
-                <w:rFonts w:ascii="Montserrat" w:eastAsia="Montserrat" w:hAnsi="Montserrat" w:cs="Montserrat"/>
-                <w:sz w:val="20"/>
-                <w:szCs w:val="20"/>
-              </w:rPr>
-            </w:pPr>
-            <w:r>
-              <w:rPr>
-                <w:rFonts w:ascii="Montserrat" w:eastAsia="Montserrat" w:hAnsi="Montserrat" w:cs="Montserrat"/>
-                <w:sz w:val="20"/>
-                <w:szCs w:val="20"/>
-              </w:rPr>
-              <w:t>Data</w:t>
-            </w:r>
-          </w:p>
-        </w:tc>
-        <w:tc>
-          <w:tcPr>
-            <w:tcW w:w="2977" w:type="dxa"/>
-            <w:gridSpan w:val="2"/>
-            <w:shd w:val="clear" w:color="auto" w:fill="auto"/>
-            <w:tcMar>
-              <w:top w:w="100" w:type="dxa"/>
-              <w:left w:w="100" w:type="dxa"/>
-              <w:bottom w:w="100" w:type="dxa"/>
-              <w:right w:w="100" w:type="dxa"/>
-            </w:tcMar>
-            <w:vAlign w:val="center"/>
-          </w:tcPr>
-          <w:p>
-            <w:pPr>
-              <w:widowControl w:val="0"/>
-              <w:pBdr>
-                <w:top w:val="nil"/>
-                <w:left w:val="nil"/>
-                <w:bottom w:val="nil"/>
-                <w:right w:val="nil"/>
-                <w:between w:val="nil"/>
-              </w:pBdr>
-              <w:spacing w:line="240" w:lineRule="auto"/>
-              <w:jc w:val="center"/>
-              <w:rPr>
-                <w:rFonts w:ascii="Montserrat" w:eastAsia="Montserrat" w:hAnsi="Montserrat" w:cs="Montserrat"/>
-                <w:sz w:val="20"/>
-                <w:szCs w:val="20"/>
-              </w:rPr>
-            </w:pPr>
-            <w:r>
-              <w:rPr>
-                <w:rFonts w:ascii="Montserrat" w:eastAsia="Montserrat" w:hAnsi="Montserrat" w:cs="Montserrat"/>
-                <w:sz w:val="20"/>
-                <w:szCs w:val="20"/>
-              </w:rPr>
-              <w:t>Data do Backup</w:t>
-            </w:r>
-          </w:p>
-        </w:tc>
-        <w:tc>
-          <w:tcPr>
-            <w:tcW w:w="708" w:type="dxa"/>
-            <w:vAlign w:val="center"/>
-          </w:tcPr>
-          <w:p>
-            <w:pPr>
-              <w:widowControl w:val="0"/>
-              <w:pBdr>
-                <w:top w:val="nil"/>
-                <w:left w:val="nil"/>
-                <w:bottom w:val="nil"/>
-                <w:right w:val="nil"/>
-                <w:between w:val="nil"/>
-              </w:pBdr>
-              <w:spacing w:line="240" w:lineRule="auto"/>
-              <w:jc w:val="center"/>
-              <w:rPr>
-                <w:rFonts w:ascii="Montserrat" w:eastAsia="Montserrat" w:hAnsi="Montserrat" w:cs="Montserrat"/>
-                <w:sz w:val="20"/>
-                <w:szCs w:val="20"/>
-              </w:rPr>
-            </w:pPr>
-            <w:r>
-              <w:rPr>
-                <w:rFonts w:ascii="Montserrat" w:eastAsia="Montserrat" w:hAnsi="Montserrat" w:cs="Montserrat"/>
-                <w:sz w:val="20"/>
-                <w:szCs w:val="20"/>
-              </w:rPr>
-              <w:t>010</w:t>
-            </w:r>
-          </w:p>
-        </w:tc>
-        <w:tc>
-          <w:tcPr>
-            <w:tcW w:w="712" w:type="dxa"/>
-            <w:vAlign w:val="center"/>
-          </w:tcPr>
-          <w:p>
-            <w:pPr>
-              <w:widowControl w:val="0"/>
-              <w:pBdr>
-                <w:top w:val="nil"/>
-                <w:left w:val="nil"/>
-                <w:bottom w:val="nil"/>
-                <w:right w:val="nil"/>
-                <w:between w:val="nil"/>
-              </w:pBdr>
-              <w:spacing w:line="240" w:lineRule="auto"/>
-              <w:jc w:val="center"/>
-              <w:rPr>
-                <w:rFonts w:ascii="Montserrat" w:eastAsia="Montserrat" w:hAnsi="Montserrat" w:cs="Montserrat"/>
-                <w:sz w:val="20"/>
-                <w:szCs w:val="20"/>
-              </w:rPr>
-            </w:pPr>
-            <w:r>
-              <w:rPr>
-                <w:rFonts w:ascii="Montserrat" w:eastAsia="Montserrat" w:hAnsi="Montserrat" w:cs="Montserrat"/>
-                <w:sz w:val="20"/>
-                <w:szCs w:val="20"/>
-              </w:rPr>
-              <w:t>01</w:t>
-            </w:r>
-            <w:r>
-              <w:rPr>
-                <w:rFonts w:ascii="Montserrat" w:eastAsia="Montserrat" w:hAnsi="Montserrat" w:cs="Montserrat"/>
-                <w:sz w:val="20"/>
-                <w:szCs w:val="20"/>
-              </w:rPr>
-              <w:t>9</w:t>
-            </w:r>
-          </w:p>
-        </w:tc>
-        <w:tc>
-          <w:tcPr>
-            <w:tcW w:w="1065" w:type="dxa"/>
-            <w:vAlign w:val="center"/>
-          </w:tcPr>
-          <w:p>
-            <w:pPr>
-              <w:widowControl w:val="0"/>
-              <w:pBdr>
-                <w:top w:val="nil"/>
-                <w:left w:val="nil"/>
-                <w:bottom w:val="nil"/>
-                <w:right w:val="nil"/>
-                <w:between w:val="nil"/>
-              </w:pBdr>
-              <w:spacing w:line="240" w:lineRule="auto"/>
-              <w:jc w:val="center"/>
-              <w:rPr>
-                <w:rFonts w:ascii="Montserrat" w:eastAsia="Montserrat" w:hAnsi="Montserrat" w:cs="Montserrat"/>
-                <w:sz w:val="20"/>
-                <w:szCs w:val="20"/>
-              </w:rPr>
-            </w:pPr>
-            <w:proofErr w:type="gramStart"/>
-            <w:r>
-              <w:rPr>
-                <w:rFonts w:ascii="Montserrat" w:eastAsia="Montserrat" w:hAnsi="Montserrat" w:cs="Montserrat"/>
-                <w:sz w:val="20"/>
-                <w:szCs w:val="20"/>
-              </w:rPr>
-              <w:t>A</w:t>
-            </w:r>
-            <w:r>
-              <w:rPr>
-                <w:rFonts w:ascii="Montserrat" w:eastAsia="Montserrat" w:hAnsi="Montserrat" w:cs="Montserrat"/>
-                <w:sz w:val="20"/>
-                <w:szCs w:val="20"/>
-              </w:rPr>
-              <w:t>(</w:t>
-            </w:r>
-            <w:proofErr w:type="gramEnd"/>
-            <w:r>
-              <w:rPr>
-                <w:rFonts w:ascii="Montserrat" w:eastAsia="Montserrat" w:hAnsi="Montserrat" w:cs="Montserrat"/>
-                <w:sz w:val="20"/>
-                <w:szCs w:val="20"/>
-              </w:rPr>
-              <w:t>10</w:t>
-            </w:r>
-            <w:r>
-              <w:rPr>
-                <w:rFonts w:ascii="Montserrat" w:eastAsia="Montserrat" w:hAnsi="Montserrat" w:cs="Montserrat"/>
-                <w:sz w:val="20"/>
-                <w:szCs w:val="20"/>
-              </w:rPr>
-              <w:t>)</w:t>
-            </w:r>
-          </w:p>
-        </w:tc>
-        <w:tc>
-          <w:tcPr>
-            <w:tcW w:w="1487" w:type="dxa"/>
-            <w:vAlign w:val="center"/>
-          </w:tcPr>
-          <w:p>
-            <w:pPr>
-              <w:widowControl w:val="0"/>
-              <w:pBdr>
-                <w:top w:val="nil"/>
-                <w:left w:val="nil"/>
-                <w:bottom w:val="nil"/>
-                <w:right w:val="nil"/>
-                <w:between w:val="nil"/>
-              </w:pBdr>
-              <w:spacing w:line="240" w:lineRule="auto"/>
-              <w:jc w:val="center"/>
-              <w:rPr>
-                <w:rFonts w:ascii="Montserrat" w:eastAsia="Montserrat" w:hAnsi="Montserrat" w:cs="Montserrat"/>
-                <w:sz w:val="20"/>
-                <w:szCs w:val="20"/>
-              </w:rPr>
-            </w:pPr>
             <w:r>
               <w:rPr>
                 <w:rFonts w:ascii="Montserrat" w:eastAsia="Montserrat" w:hAnsi="Montserrat" w:cs="Montserrat"/>
@@ -2482,250 +2264,6 @@
               </w:rPr>
               <w:t>YYYY</w:t>
             </w:r>
-          </w:p>
-        </w:tc>
-      </w:tr>
-      <w:tr>
-        <w:trPr>
-          <w:trHeight w:val="189"/>
-        </w:trPr>
-        <w:tc>
-          <w:tcPr>
-            <w:tcW w:w="1975" w:type="dxa"/>
-            <w:shd w:val="clear" w:color="auto" w:fill="auto"/>
-            <w:tcMar>
-              <w:top w:w="100" w:type="dxa"/>
-              <w:left w:w="100" w:type="dxa"/>
-              <w:bottom w:w="100" w:type="dxa"/>
-              <w:right w:w="100" w:type="dxa"/>
-            </w:tcMar>
-            <w:vAlign w:val="center"/>
-          </w:tcPr>
-          <w:p>
-            <w:pPr>
-              <w:widowControl w:val="0"/>
-              <w:pBdr>
-                <w:top w:val="nil"/>
-                <w:left w:val="nil"/>
-                <w:bottom w:val="nil"/>
-                <w:right w:val="nil"/>
-                <w:between w:val="nil"/>
-              </w:pBdr>
-              <w:spacing w:line="240" w:lineRule="auto"/>
-              <w:jc w:val="center"/>
-              <w:rPr>
-                <w:rFonts w:ascii="Montserrat" w:eastAsia="Montserrat" w:hAnsi="Montserrat" w:cs="Montserrat"/>
-                <w:sz w:val="20"/>
-                <w:szCs w:val="20"/>
-              </w:rPr>
-            </w:pPr>
-            <w:r>
-              <w:rPr>
-                <w:rFonts w:ascii="Montserrat" w:eastAsia="Montserrat" w:hAnsi="Montserrat" w:cs="Montserrat"/>
-                <w:sz w:val="20"/>
-                <w:szCs w:val="20"/>
-              </w:rPr>
-              <w:t>Brancos</w:t>
-            </w:r>
-          </w:p>
-        </w:tc>
-        <w:tc>
-          <w:tcPr>
-            <w:tcW w:w="2977" w:type="dxa"/>
-            <w:gridSpan w:val="2"/>
-            <w:shd w:val="clear" w:color="auto" w:fill="auto"/>
-            <w:tcMar>
-              <w:top w:w="100" w:type="dxa"/>
-              <w:left w:w="100" w:type="dxa"/>
-              <w:bottom w:w="100" w:type="dxa"/>
-              <w:right w:w="100" w:type="dxa"/>
-            </w:tcMar>
-            <w:vAlign w:val="center"/>
-          </w:tcPr>
-          <w:p>
-            <w:pPr>
-              <w:widowControl w:val="0"/>
-              <w:pBdr>
-                <w:top w:val="nil"/>
-                <w:left w:val="nil"/>
-                <w:bottom w:val="nil"/>
-                <w:right w:val="nil"/>
-                <w:between w:val="nil"/>
-              </w:pBdr>
-              <w:spacing w:line="240" w:lineRule="auto"/>
-              <w:jc w:val="center"/>
-              <w:rPr>
-                <w:rFonts w:ascii="Montserrat" w:eastAsia="Montserrat" w:hAnsi="Montserrat" w:cs="Montserrat"/>
-                <w:sz w:val="20"/>
-                <w:szCs w:val="20"/>
-              </w:rPr>
-            </w:pPr>
-            <w:r>
-              <w:rPr>
-                <w:rFonts w:ascii="Montserrat" w:eastAsia="Montserrat" w:hAnsi="Montserrat" w:cs="Montserrat"/>
-                <w:sz w:val="20"/>
-                <w:szCs w:val="20"/>
-              </w:rPr>
-              <w:t>Complemento do Registro</w:t>
-            </w:r>
-          </w:p>
-        </w:tc>
-        <w:tc>
-          <w:tcPr>
-            <w:tcW w:w="708" w:type="dxa"/>
-            <w:vAlign w:val="center"/>
-          </w:tcPr>
-          <w:p>
-            <w:pPr>
-              <w:widowControl w:val="0"/>
-              <w:pBdr>
-                <w:top w:val="nil"/>
-                <w:left w:val="nil"/>
-                <w:bottom w:val="nil"/>
-                <w:right w:val="nil"/>
-                <w:between w:val="nil"/>
-              </w:pBdr>
-              <w:spacing w:line="240" w:lineRule="auto"/>
-              <w:jc w:val="center"/>
-              <w:rPr>
-                <w:rFonts w:ascii="Montserrat" w:eastAsia="Montserrat" w:hAnsi="Montserrat" w:cs="Montserrat"/>
-                <w:sz w:val="20"/>
-                <w:szCs w:val="20"/>
-              </w:rPr>
-            </w:pPr>
-            <w:r>
-              <w:rPr>
-                <w:rFonts w:ascii="Montserrat" w:eastAsia="Montserrat" w:hAnsi="Montserrat" w:cs="Montserrat"/>
-                <w:sz w:val="20"/>
-                <w:szCs w:val="20"/>
-              </w:rPr>
-              <w:t>0</w:t>
-            </w:r>
-            <w:r>
-              <w:rPr>
-                <w:rFonts w:ascii="Montserrat" w:eastAsia="Montserrat" w:hAnsi="Montserrat" w:cs="Montserrat"/>
-                <w:sz w:val="20"/>
-                <w:szCs w:val="20"/>
-              </w:rPr>
-              <w:t>19</w:t>
-            </w:r>
-          </w:p>
-        </w:tc>
-        <w:tc>
-          <w:tcPr>
-            <w:tcW w:w="712" w:type="dxa"/>
-            <w:vAlign w:val="center"/>
-          </w:tcPr>
-          <w:p>
-            <w:pPr>
-              <w:widowControl w:val="0"/>
-              <w:pBdr>
-                <w:top w:val="nil"/>
-                <w:left w:val="nil"/>
-                <w:bottom w:val="nil"/>
-                <w:right w:val="nil"/>
-                <w:between w:val="nil"/>
-              </w:pBdr>
-              <w:spacing w:line="240" w:lineRule="auto"/>
-              <w:jc w:val="center"/>
-              <w:rPr>
-                <w:rFonts w:ascii="Montserrat" w:eastAsia="Montserrat" w:hAnsi="Montserrat" w:cs="Montserrat"/>
-                <w:sz w:val="20"/>
-                <w:szCs w:val="20"/>
-              </w:rPr>
-            </w:pPr>
-            <w:r>
-              <w:rPr>
-                <w:rFonts w:ascii="Montserrat" w:eastAsia="Montserrat" w:hAnsi="Montserrat" w:cs="Montserrat"/>
-                <w:sz w:val="20"/>
-                <w:szCs w:val="20"/>
-              </w:rPr>
-              <w:t>2</w:t>
-            </w:r>
-            <w:r>
-              <w:rPr>
-                <w:rFonts w:ascii="Montserrat" w:eastAsia="Montserrat" w:hAnsi="Montserrat" w:cs="Montserrat"/>
-                <w:sz w:val="20"/>
-                <w:szCs w:val="20"/>
-              </w:rPr>
-              <w:t>40</w:t>
-            </w:r>
-          </w:p>
-        </w:tc>
-        <w:tc>
-          <w:tcPr>
-            <w:tcW w:w="1065" w:type="dxa"/>
-            <w:vAlign w:val="center"/>
-          </w:tcPr>
-          <w:p>
-            <w:pPr>
-              <w:widowControl w:val="0"/>
-              <w:pBdr>
-                <w:top w:val="nil"/>
-                <w:left w:val="nil"/>
-                <w:bottom w:val="nil"/>
-                <w:right w:val="nil"/>
-                <w:between w:val="nil"/>
-              </w:pBdr>
-              <w:spacing w:line="240" w:lineRule="auto"/>
-              <w:jc w:val="center"/>
-              <w:rPr>
-                <w:rFonts w:ascii="Montserrat" w:eastAsia="Montserrat" w:hAnsi="Montserrat" w:cs="Montserrat"/>
-                <w:sz w:val="20"/>
-                <w:szCs w:val="20"/>
-              </w:rPr>
-            </w:pPr>
-            <w:proofErr w:type="gramStart"/>
-            <w:r>
-              <w:rPr>
-                <w:rFonts w:ascii="Montserrat" w:eastAsia="Montserrat" w:hAnsi="Montserrat" w:cs="Montserrat"/>
-                <w:sz w:val="20"/>
-                <w:szCs w:val="20"/>
-              </w:rPr>
-              <w:t>N(</w:t>
-            </w:r>
-            <w:proofErr w:type="gramEnd"/>
-            <w:r>
-              <w:rPr>
-                <w:rFonts w:ascii="Montserrat" w:eastAsia="Montserrat" w:hAnsi="Montserrat" w:cs="Montserrat"/>
-                <w:sz w:val="20"/>
-                <w:szCs w:val="20"/>
-              </w:rPr>
-              <w:t>222</w:t>
-            </w:r>
-            <w:r>
-              <w:rPr>
-                <w:rFonts w:ascii="Montserrat" w:eastAsia="Montserrat" w:hAnsi="Montserrat" w:cs="Montserrat"/>
-                <w:sz w:val="20"/>
-                <w:szCs w:val="20"/>
-              </w:rPr>
-              <w:t>)</w:t>
-            </w:r>
-          </w:p>
-        </w:tc>
-        <w:tc>
-          <w:tcPr>
-            <w:tcW w:w="1487" w:type="dxa"/>
-            <w:vAlign w:val="center"/>
-          </w:tcPr>
-          <w:p>
-            <w:pPr>
-              <w:widowControl w:val="0"/>
-              <w:pBdr>
-                <w:top w:val="nil"/>
-                <w:left w:val="nil"/>
-                <w:bottom w:val="nil"/>
-                <w:right w:val="nil"/>
-                <w:between w:val="nil"/>
-              </w:pBdr>
-              <w:spacing w:line="240" w:lineRule="auto"/>
-              <w:jc w:val="center"/>
-              <w:rPr>
-                <w:rFonts w:ascii="Montserrat" w:eastAsia="Montserrat" w:hAnsi="Montserrat" w:cs="Montserrat"/>
-                <w:sz w:val="20"/>
-                <w:szCs w:val="20"/>
-              </w:rPr>
-            </w:pPr>
           </w:p>
         </w:tc>
       </w:tr>
@@ -2902,7 +2440,7 @@
                 <w:sz w:val="20"/>
                 <w:szCs w:val="20"/>
               </w:rPr>
-              <w:t>Arquivo Backup</w:t>
+              <w:t>Arquivo</w:t>
             </w:r>
           </w:p>
         </w:tc>
@@ -2937,7 +2475,23 @@
                 <w:sz w:val="20"/>
                 <w:szCs w:val="20"/>
               </w:rPr>
-              <w:t>Registro Header de Arquivo</w:t>
+              <w:t xml:space="preserve">Registro </w:t>
+            </w:r>
+            <w:r>
+              <w:rPr>
+                <w:rFonts w:ascii="Montserrat" w:eastAsia="Montserrat" w:hAnsi="Montserrat" w:cs="Montserrat"/>
+                <w:sz w:val="20"/>
+                <w:szCs w:val="20"/>
+              </w:rPr>
+              <w:t>Detalhe do</w:t>
+            </w:r>
+            <w:r>
+              <w:rPr>
+                <w:rFonts w:ascii="Montserrat" w:eastAsia="Montserrat" w:hAnsi="Montserrat" w:cs="Montserrat"/>
+                <w:sz w:val="20"/>
+                <w:szCs w:val="20"/>
+              </w:rPr>
+              <w:t xml:space="preserve"> Arquivo</w:t>
             </w:r>
           </w:p>
         </w:tc>
@@ -2994,7 +2548,15 @@
                 <w:sz w:val="20"/>
                 <w:szCs w:val="20"/>
               </w:rPr>
-              <w:t>= 240 Bytes</w:t>
+              <w:t>= 25</w:t>
+            </w:r>
+            <w:r>
+              <w:rPr>
+                <w:rFonts w:ascii="Montserrat" w:eastAsia="Montserrat" w:hAnsi="Montserrat" w:cs="Montserrat"/>
+                <w:sz w:val="20"/>
+                <w:szCs w:val="20"/>
+              </w:rPr>
+              <w:t>0 Bytes</w:t>
             </w:r>
           </w:p>
         </w:tc>
@@ -3235,7 +2797,7 @@
                 <w:sz w:val="20"/>
                 <w:szCs w:val="20"/>
               </w:rPr>
-              <w:t>Tipo de Registro</w:t>
+              <w:t>Descrição</w:t>
             </w:r>
           </w:p>
         </w:tc>
@@ -3276,7 +2838,7 @@
                 <w:sz w:val="20"/>
                 <w:szCs w:val="20"/>
               </w:rPr>
-              <w:t>Identificação do Registro Header</w:t>
+              <w:t>Descrição do Feriado</w:t>
             </w:r>
           </w:p>
         </w:tc>
@@ -3309,7 +2871,15 @@
                 <w:sz w:val="20"/>
                 <w:szCs w:val="20"/>
               </w:rPr>
-              <w:t>001</w:t>
+              <w:t>0</w:t>
+            </w:r>
+            <w:r>
+              <w:rPr>
+                <w:rFonts w:ascii="Montserrat" w:eastAsia="Montserrat" w:hAnsi="Montserrat" w:cs="Montserrat"/>
+                <w:sz w:val="20"/>
+                <w:szCs w:val="20"/>
+              </w:rPr>
+              <w:t>01</w:t>
             </w:r>
           </w:p>
         </w:tc>
@@ -3342,7 +2912,7 @@
                 <w:sz w:val="20"/>
                 <w:szCs w:val="20"/>
               </w:rPr>
-              <w:t>001</w:t>
+              <w:t>060</w:t>
             </w:r>
           </w:p>
         </w:tc>
@@ -3376,7 +2946,7 @@
                 <w:sz w:val="20"/>
                 <w:szCs w:val="20"/>
               </w:rPr>
-              <w:t>N(</w:t>
+              <w:t>A(</w:t>
             </w:r>
             <w:proofErr w:type="gramEnd"/>
             <w:r>
@@ -3385,7 +2955,15 @@
                 <w:sz w:val="20"/>
                 <w:szCs w:val="20"/>
               </w:rPr>
-              <w:t>01)</w:t>
+              <w:t>6</w:t>
+            </w:r>
+            <w:r>
+              <w:rPr>
+                <w:rFonts w:ascii="Montserrat" w:eastAsia="Montserrat" w:hAnsi="Montserrat" w:cs="Montserrat"/>
+                <w:sz w:val="20"/>
+                <w:szCs w:val="20"/>
+              </w:rPr>
+              <w:t>0)</w:t>
             </w:r>
           </w:p>
         </w:tc>
@@ -3412,14 +2990,6 @@
                 <w:szCs w:val="20"/>
               </w:rPr>
             </w:pPr>
-            <w:r>
-              <w:rPr>
-                <w:rFonts w:ascii="Montserrat" w:eastAsia="Montserrat" w:hAnsi="Montserrat" w:cs="Montserrat"/>
-                <w:sz w:val="20"/>
-                <w:szCs w:val="20"/>
-              </w:rPr>
-              <w:t>1</w:t>
-            </w:r>
           </w:p>
         </w:tc>
       </w:tr>
@@ -3463,7 +3033,7 @@
                 <w:sz w:val="20"/>
                 <w:szCs w:val="20"/>
               </w:rPr>
-              <w:t>Descrição</w:t>
+              <w:t>Data</w:t>
             </w:r>
           </w:p>
         </w:tc>
@@ -3504,7 +3074,7 @@
                 <w:sz w:val="20"/>
                 <w:szCs w:val="20"/>
               </w:rPr>
-              <w:t>Descrição do Feriado</w:t>
+              <w:t>Data do Feriado</w:t>
             </w:r>
           </w:p>
         </w:tc>
@@ -3537,15 +3107,7 @@
                 <w:sz w:val="20"/>
                 <w:szCs w:val="20"/>
               </w:rPr>
-              <w:t>0</w:t>
-            </w:r>
-            <w:r>
-              <w:rPr>
-                <w:rFonts w:ascii="Montserrat" w:eastAsia="Montserrat" w:hAnsi="Montserrat" w:cs="Montserrat"/>
-                <w:sz w:val="20"/>
-                <w:szCs w:val="20"/>
-              </w:rPr>
-              <w:t>02</w:t>
+              <w:t>061</w:t>
             </w:r>
           </w:p>
         </w:tc>
@@ -3578,7 +3140,7 @@
                 <w:sz w:val="20"/>
                 <w:szCs w:val="20"/>
               </w:rPr>
-              <w:t>061</w:t>
+              <w:t>070</w:t>
             </w:r>
           </w:p>
         </w:tc>
@@ -3612,7 +3174,15 @@
                 <w:sz w:val="20"/>
                 <w:szCs w:val="20"/>
               </w:rPr>
-              <w:t>A(</w:t>
+              <w:t>A</w:t>
+            </w:r>
+            <w:r>
+              <w:rPr>
+                <w:rFonts w:ascii="Montserrat" w:eastAsia="Montserrat" w:hAnsi="Montserrat" w:cs="Montserrat"/>
+                <w:sz w:val="20"/>
+                <w:szCs w:val="20"/>
+              </w:rPr>
+              <w:t>(</w:t>
             </w:r>
             <w:proofErr w:type="gramEnd"/>
             <w:r>
@@ -3621,15 +3191,15 @@
                 <w:sz w:val="20"/>
                 <w:szCs w:val="20"/>
               </w:rPr>
-              <w:t>6</w:t>
-            </w:r>
-            <w:r>
-              <w:rPr>
-                <w:rFonts w:ascii="Montserrat" w:eastAsia="Montserrat" w:hAnsi="Montserrat" w:cs="Montserrat"/>
-                <w:sz w:val="20"/>
-                <w:szCs w:val="20"/>
-              </w:rPr>
-              <w:t>0)</w:t>
+              <w:t>10</w:t>
+            </w:r>
+            <w:r>
+              <w:rPr>
+                <w:rFonts w:ascii="Montserrat" w:eastAsia="Montserrat" w:hAnsi="Montserrat" w:cs="Montserrat"/>
+                <w:sz w:val="20"/>
+                <w:szCs w:val="20"/>
+              </w:rPr>
+              <w:t>)</w:t>
             </w:r>
           </w:p>
         </w:tc>
@@ -3656,6 +3226,46 @@
                 <w:szCs w:val="20"/>
               </w:rPr>
             </w:pPr>
+            <w:r>
+              <w:rPr>
+                <w:rFonts w:ascii="Montserrat" w:eastAsia="Montserrat" w:hAnsi="Montserrat" w:cs="Montserrat"/>
+                <w:sz w:val="20"/>
+                <w:szCs w:val="20"/>
+              </w:rPr>
+              <w:t>DD</w:t>
+            </w:r>
+            <w:r>
+              <w:rPr>
+                <w:rFonts w:ascii="Montserrat" w:eastAsia="Montserrat" w:hAnsi="Montserrat" w:cs="Montserrat"/>
+                <w:sz w:val="20"/>
+                <w:szCs w:val="20"/>
+              </w:rPr>
+              <w:t>-</w:t>
+            </w:r>
+            <w:r>
+              <w:rPr>
+                <w:rFonts w:ascii="Montserrat" w:eastAsia="Montserrat" w:hAnsi="Montserrat" w:cs="Montserrat"/>
+                <w:sz w:val="20"/>
+                <w:szCs w:val="20"/>
+              </w:rPr>
+              <w:t>MM</w:t>
+            </w:r>
+            <w:r>
+              <w:rPr>
+                <w:rFonts w:ascii="Montserrat" w:eastAsia="Montserrat" w:hAnsi="Montserrat" w:cs="Montserrat"/>
+                <w:sz w:val="20"/>
+                <w:szCs w:val="20"/>
+              </w:rPr>
+              <w:t>-</w:t>
+            </w:r>
+            <w:r>
+              <w:rPr>
+                <w:rFonts w:ascii="Montserrat" w:eastAsia="Montserrat" w:hAnsi="Montserrat" w:cs="Montserrat"/>
+                <w:sz w:val="20"/>
+                <w:szCs w:val="20"/>
+              </w:rPr>
+              <w:t>YYYY</w:t>
+            </w:r>
           </w:p>
         </w:tc>
       </w:tr>
@@ -3699,7 +3309,7 @@
                 <w:sz w:val="20"/>
                 <w:szCs w:val="20"/>
               </w:rPr>
-              <w:t>Data</w:t>
+              <w:t>Cidade</w:t>
             </w:r>
           </w:p>
         </w:tc>
@@ -3740,7 +3350,7 @@
                 <w:sz w:val="20"/>
                 <w:szCs w:val="20"/>
               </w:rPr>
-              <w:t>Data do Feriado</w:t>
+              <w:t>Nome da Cidade</w:t>
             </w:r>
           </w:p>
         </w:tc>
@@ -3773,7 +3383,7 @@
                 <w:sz w:val="20"/>
                 <w:szCs w:val="20"/>
               </w:rPr>
-              <w:t>062</w:t>
+              <w:t>071</w:t>
             </w:r>
           </w:p>
         </w:tc>
@@ -3806,7 +3416,15 @@
                 <w:sz w:val="20"/>
                 <w:szCs w:val="20"/>
               </w:rPr>
-              <w:t>071</w:t>
+              <w:t>13</w:t>
+            </w:r>
+            <w:r>
+              <w:rPr>
+                <w:rFonts w:ascii="Montserrat" w:eastAsia="Montserrat" w:hAnsi="Montserrat" w:cs="Montserrat"/>
+                <w:sz w:val="20"/>
+                <w:szCs w:val="20"/>
+              </w:rPr>
+              <w:t>0</w:t>
             </w:r>
           </w:p>
         </w:tc>
@@ -3840,15 +3458,7 @@
                 <w:sz w:val="20"/>
                 <w:szCs w:val="20"/>
               </w:rPr>
-              <w:t>A</w:t>
-            </w:r>
-            <w:r>
-              <w:rPr>
-                <w:rFonts w:ascii="Montserrat" w:eastAsia="Montserrat" w:hAnsi="Montserrat" w:cs="Montserrat"/>
-                <w:sz w:val="20"/>
-                <w:szCs w:val="20"/>
-              </w:rPr>
-              <w:t>(</w:t>
+              <w:t>A(</w:t>
             </w:r>
             <w:proofErr w:type="gramEnd"/>
             <w:r>
@@ -3857,7 +3467,7 @@
                 <w:sz w:val="20"/>
                 <w:szCs w:val="20"/>
               </w:rPr>
-              <w:t>10</w:t>
+              <w:t>60</w:t>
             </w:r>
             <w:r>
               <w:rPr>
@@ -3892,46 +3502,6 @@
                 <w:szCs w:val="20"/>
               </w:rPr>
             </w:pPr>
-            <w:r>
-              <w:rPr>
-                <w:rFonts w:ascii="Montserrat" w:eastAsia="Montserrat" w:hAnsi="Montserrat" w:cs="Montserrat"/>
-                <w:sz w:val="20"/>
-                <w:szCs w:val="20"/>
-              </w:rPr>
-              <w:t>DD</w:t>
-            </w:r>
-            <w:r>
-              <w:rPr>
-                <w:rFonts w:ascii="Montserrat" w:eastAsia="Montserrat" w:hAnsi="Montserrat" w:cs="Montserrat"/>
-                <w:sz w:val="20"/>
-                <w:szCs w:val="20"/>
-              </w:rPr>
-              <w:t>-</w:t>
-            </w:r>
-            <w:r>
-              <w:rPr>
-                <w:rFonts w:ascii="Montserrat" w:eastAsia="Montserrat" w:hAnsi="Montserrat" w:cs="Montserrat"/>
-                <w:sz w:val="20"/>
-                <w:szCs w:val="20"/>
-              </w:rPr>
-              <w:t>MM</w:t>
-            </w:r>
-            <w:r>
-              <w:rPr>
-                <w:rFonts w:ascii="Montserrat" w:eastAsia="Montserrat" w:hAnsi="Montserrat" w:cs="Montserrat"/>
-                <w:sz w:val="20"/>
-                <w:szCs w:val="20"/>
-              </w:rPr>
-              <w:t>-</w:t>
-            </w:r>
-            <w:r>
-              <w:rPr>
-                <w:rFonts w:ascii="Montserrat" w:eastAsia="Montserrat" w:hAnsi="Montserrat" w:cs="Montserrat"/>
-                <w:sz w:val="20"/>
-                <w:szCs w:val="20"/>
-              </w:rPr>
-              <w:t>YYYY</w:t>
-            </w:r>
           </w:p>
         </w:tc>
       </w:tr>
@@ -3975,7 +3545,7 @@
                 <w:sz w:val="20"/>
                 <w:szCs w:val="20"/>
               </w:rPr>
-              <w:t>Cidade</w:t>
+              <w:t>Estado</w:t>
             </w:r>
           </w:p>
         </w:tc>
@@ -4016,7 +3586,7 @@
                 <w:sz w:val="20"/>
                 <w:szCs w:val="20"/>
               </w:rPr>
-              <w:t>Nome da Cidade</w:t>
+              <w:t>Nome do Estado</w:t>
             </w:r>
           </w:p>
         </w:tc>
@@ -4049,7 +3619,7 @@
                 <w:sz w:val="20"/>
                 <w:szCs w:val="20"/>
               </w:rPr>
-              <w:t>072</w:t>
+              <w:t>131</w:t>
             </w:r>
           </w:p>
         </w:tc>
@@ -4082,7 +3652,7 @@
                 <w:sz w:val="20"/>
                 <w:szCs w:val="20"/>
               </w:rPr>
-              <w:t>131</w:t>
+              <w:t>190</w:t>
             </w:r>
           </w:p>
         </w:tc>
@@ -4125,15 +3695,15 @@
                 <w:sz w:val="20"/>
                 <w:szCs w:val="20"/>
               </w:rPr>
-              <w:t>60</w:t>
-            </w:r>
-            <w:r>
-              <w:rPr>
-                <w:rFonts w:ascii="Montserrat" w:eastAsia="Montserrat" w:hAnsi="Montserrat" w:cs="Montserrat"/>
-                <w:sz w:val="20"/>
-                <w:szCs w:val="20"/>
-              </w:rPr>
-              <w:t>)</w:t>
+              <w:t>6</w:t>
+            </w:r>
+            <w:r>
+              <w:rPr>
+                <w:rFonts w:ascii="Montserrat" w:eastAsia="Montserrat" w:hAnsi="Montserrat" w:cs="Montserrat"/>
+                <w:sz w:val="20"/>
+                <w:szCs w:val="20"/>
+              </w:rPr>
+              <w:t>0)</w:t>
             </w:r>
           </w:p>
         </w:tc>
@@ -4203,8 +3773,7 @@
                 <w:sz w:val="20"/>
                 <w:szCs w:val="20"/>
               </w:rPr>
-              <w:lastRenderedPageBreak/>
-              <w:t>Estado</w:t>
+              <w:t>País</w:t>
             </w:r>
           </w:p>
         </w:tc>
@@ -4245,7 +3814,7 @@
                 <w:sz w:val="20"/>
                 <w:szCs w:val="20"/>
               </w:rPr>
-              <w:t>Nome do Estado</w:t>
+              <w:t>Nome do País</w:t>
             </w:r>
           </w:p>
         </w:tc>
@@ -4278,7 +3847,7 @@
                 <w:sz w:val="20"/>
                 <w:szCs w:val="20"/>
               </w:rPr>
-              <w:t>132</w:t>
+              <w:t>191</w:t>
             </w:r>
           </w:p>
         </w:tc>
@@ -4311,7 +3880,7 @@
                 <w:sz w:val="20"/>
                 <w:szCs w:val="20"/>
               </w:rPr>
-              <w:t>191</w:t>
+              <w:t>250</w:t>
             </w:r>
           </w:p>
         </w:tc>
@@ -4354,235 +3923,7 @@
                 <w:sz w:val="20"/>
                 <w:szCs w:val="20"/>
               </w:rPr>
-              <w:t>6</w:t>
-            </w:r>
-            <w:r>
-              <w:rPr>
-                <w:rFonts w:ascii="Montserrat" w:eastAsia="Montserrat" w:hAnsi="Montserrat" w:cs="Montserrat"/>
-                <w:sz w:val="20"/>
-                <w:szCs w:val="20"/>
-              </w:rPr>
-              <w:t>0)</w:t>
-            </w:r>
-          </w:p>
-        </w:tc>
-        <w:tc>
-          <w:tcPr>
-            <w:tcW w:w="1487" w:type="dxa"/>
-            <w:vAlign w:val="center"/>
-          </w:tcPr>
-          <w:p>
-            <w:pPr>
-              <w:widowControl w:val="0"/>
-              <w:pBdr>
-                <w:top w:val="nil"/>
-                <w:left w:val="nil"/>
-                <w:bottom w:val="nil"/>
-                <w:right w:val="nil"/>
-                <w:between w:val="nil"/>
-              </w:pBdr>
-              <w:spacing w:line="240" w:lineRule="auto"/>
-              <w:jc w:val="center"/>
-              <w:rPr>
-                <w:rFonts w:ascii="Montserrat" w:eastAsia="Montserrat" w:hAnsi="Montserrat" w:cs="Montserrat"/>
-                <w:sz w:val="20"/>
-                <w:szCs w:val="20"/>
-              </w:rPr>
-            </w:pPr>
-          </w:p>
-        </w:tc>
-      </w:tr>
-      <w:tr>
-        <w:trPr>
-          <w:trHeight w:val="189"/>
-        </w:trPr>
-        <w:tc>
-          <w:tcPr>
-            <w:tcW w:w="2127" w:type="dxa"/>
-            <w:shd w:val="clear" w:color="auto" w:fill="auto"/>
-            <w:tcMar>
-              <w:top w:w="100" w:type="dxa"/>
-              <w:left w:w="100" w:type="dxa"/>
-              <w:bottom w:w="100" w:type="dxa"/>
-              <w:right w:w="100" w:type="dxa"/>
-            </w:tcMar>
-            <w:vAlign w:val="center"/>
-          </w:tcPr>
-          <w:p>
-            <w:pPr>
-              <w:widowControl w:val="0"/>
-              <w:pBdr>
-                <w:top w:val="nil"/>
-                <w:left w:val="nil"/>
-                <w:bottom w:val="nil"/>
-                <w:right w:val="nil"/>
-                <w:between w:val="nil"/>
-              </w:pBdr>
-              <w:spacing w:line="240" w:lineRule="auto"/>
-              <w:jc w:val="center"/>
-              <w:rPr>
-                <w:rFonts w:ascii="Montserrat" w:eastAsia="Montserrat" w:hAnsi="Montserrat" w:cs="Montserrat"/>
-                <w:sz w:val="20"/>
-                <w:szCs w:val="20"/>
-              </w:rPr>
-            </w:pPr>
-            <w:r>
-              <w:rPr>
-                <w:rFonts w:ascii="Montserrat" w:eastAsia="Montserrat" w:hAnsi="Montserrat" w:cs="Montserrat"/>
-                <w:sz w:val="20"/>
-                <w:szCs w:val="20"/>
-              </w:rPr>
-              <w:t>País</w:t>
-            </w:r>
-          </w:p>
-        </w:tc>
-        <w:tc>
-          <w:tcPr>
-            <w:tcW w:w="2977" w:type="dxa"/>
-            <w:gridSpan w:val="2"/>
-            <w:shd w:val="clear" w:color="auto" w:fill="auto"/>
-            <w:tcMar>
-              <w:top w:w="100" w:type="dxa"/>
-              <w:left w:w="100" w:type="dxa"/>
-              <w:bottom w:w="100" w:type="dxa"/>
-              <w:right w:w="100" w:type="dxa"/>
-            </w:tcMar>
-            <w:vAlign w:val="center"/>
-          </w:tcPr>
-          <w:p>
-            <w:pPr>
-              <w:widowControl w:val="0"/>
-              <w:pBdr>
-                <w:top w:val="nil"/>
-                <w:left w:val="nil"/>
-                <w:bottom w:val="nil"/>
-                <w:right w:val="nil"/>
-                <w:between w:val="nil"/>
-              </w:pBdr>
-              <w:spacing w:line="240" w:lineRule="auto"/>
-              <w:jc w:val="center"/>
-              <w:rPr>
-                <w:rFonts w:ascii="Montserrat" w:eastAsia="Montserrat" w:hAnsi="Montserrat" w:cs="Montserrat"/>
-                <w:sz w:val="20"/>
-                <w:szCs w:val="20"/>
-              </w:rPr>
-            </w:pPr>
-            <w:r>
-              <w:rPr>
-                <w:rFonts w:ascii="Montserrat" w:eastAsia="Montserrat" w:hAnsi="Montserrat" w:cs="Montserrat"/>
-                <w:sz w:val="20"/>
-                <w:szCs w:val="20"/>
-              </w:rPr>
-              <w:t>Nome do País</w:t>
-            </w:r>
-          </w:p>
-        </w:tc>
-        <w:tc>
-          <w:tcPr>
-            <w:tcW w:w="708" w:type="dxa"/>
-            <w:vAlign w:val="center"/>
-          </w:tcPr>
-          <w:p>
-            <w:pPr>
-              <w:widowControl w:val="0"/>
-              <w:pBdr>
-                <w:top w:val="nil"/>
-                <w:left w:val="nil"/>
-                <w:bottom w:val="nil"/>
-                <w:right w:val="nil"/>
-                <w:between w:val="nil"/>
-              </w:pBdr>
-              <w:spacing w:line="240" w:lineRule="auto"/>
-              <w:jc w:val="center"/>
-              <w:rPr>
-                <w:rFonts w:ascii="Montserrat" w:eastAsia="Montserrat" w:hAnsi="Montserrat" w:cs="Montserrat"/>
-                <w:sz w:val="20"/>
-                <w:szCs w:val="20"/>
-              </w:rPr>
-            </w:pPr>
-            <w:r>
-              <w:rPr>
-                <w:rFonts w:ascii="Montserrat" w:eastAsia="Montserrat" w:hAnsi="Montserrat" w:cs="Montserrat"/>
-                <w:sz w:val="20"/>
-                <w:szCs w:val="20"/>
-              </w:rPr>
-              <w:t>192</w:t>
-            </w:r>
-          </w:p>
-        </w:tc>
-        <w:tc>
-          <w:tcPr>
-            <w:tcW w:w="712" w:type="dxa"/>
-            <w:vAlign w:val="center"/>
-          </w:tcPr>
-          <w:p>
-            <w:pPr>
-              <w:widowControl w:val="0"/>
-              <w:pBdr>
-                <w:top w:val="nil"/>
-                <w:left w:val="nil"/>
-                <w:bottom w:val="nil"/>
-                <w:right w:val="nil"/>
-                <w:between w:val="nil"/>
-              </w:pBdr>
-              <w:spacing w:line="240" w:lineRule="auto"/>
-              <w:jc w:val="center"/>
-              <w:rPr>
-                <w:rFonts w:ascii="Montserrat" w:eastAsia="Montserrat" w:hAnsi="Montserrat" w:cs="Montserrat"/>
-                <w:sz w:val="20"/>
-                <w:szCs w:val="20"/>
-              </w:rPr>
-            </w:pPr>
-            <w:r>
-              <w:rPr>
-                <w:rFonts w:ascii="Montserrat" w:eastAsia="Montserrat" w:hAnsi="Montserrat" w:cs="Montserrat"/>
-                <w:sz w:val="20"/>
-                <w:szCs w:val="20"/>
-              </w:rPr>
-              <w:t>240</w:t>
-            </w:r>
-          </w:p>
-        </w:tc>
-        <w:tc>
-          <w:tcPr>
-            <w:tcW w:w="1065" w:type="dxa"/>
-            <w:vAlign w:val="center"/>
-          </w:tcPr>
-          <w:p>
-            <w:pPr>
-              <w:widowControl w:val="0"/>
-              <w:pBdr>
-                <w:top w:val="nil"/>
-                <w:left w:val="nil"/>
-                <w:bottom w:val="nil"/>
-                <w:right w:val="nil"/>
-                <w:between w:val="nil"/>
-              </w:pBdr>
-              <w:spacing w:line="240" w:lineRule="auto"/>
-              <w:jc w:val="center"/>
-              <w:rPr>
-                <w:rFonts w:ascii="Montserrat" w:eastAsia="Montserrat" w:hAnsi="Montserrat" w:cs="Montserrat"/>
-                <w:sz w:val="20"/>
-                <w:szCs w:val="20"/>
-              </w:rPr>
-            </w:pPr>
-            <w:proofErr w:type="gramStart"/>
-            <w:r>
-              <w:rPr>
-                <w:rFonts w:ascii="Montserrat" w:eastAsia="Montserrat" w:hAnsi="Montserrat" w:cs="Montserrat"/>
-                <w:sz w:val="20"/>
-                <w:szCs w:val="20"/>
-              </w:rPr>
-              <w:t>A(</w:t>
-            </w:r>
-            <w:proofErr w:type="gramEnd"/>
-            <w:r>
-              <w:rPr>
-                <w:rFonts w:ascii="Montserrat" w:eastAsia="Montserrat" w:hAnsi="Montserrat" w:cs="Montserrat"/>
-                <w:sz w:val="20"/>
-                <w:szCs w:val="20"/>
-              </w:rPr>
-              <w:t>49</w:t>
+              <w:t>60</w:t>
             </w:r>
             <w:r>
               <w:rPr>
@@ -4719,6 +4060,7 @@
       <w:bookmarkStart w:id="9" w:name="_e6txu02l6rfs" w:colFirst="0" w:colLast="0"/>
       <w:bookmarkEnd w:id="9"/>
       <w:r>
+        <w:lastRenderedPageBreak/>
         <w:t>Registro Trailer</w:t>
       </w:r>
     </w:p>
@@ -4797,7 +4139,7 @@
                 <w:sz w:val="20"/>
                 <w:szCs w:val="20"/>
               </w:rPr>
-              <w:t>Arquivo Backup</w:t>
+              <w:t>Arquivo</w:t>
             </w:r>
           </w:p>
         </w:tc>
@@ -4897,7 +4239,15 @@
                 <w:sz w:val="20"/>
                 <w:szCs w:val="20"/>
               </w:rPr>
-              <w:t>= 240 Bytes</w:t>
+              <w:t>= 10</w:t>
+            </w:r>
+            <w:r>
+              <w:rPr>
+                <w:rFonts w:ascii="Montserrat" w:eastAsia="Montserrat" w:hAnsi="Montserrat" w:cs="Montserrat"/>
+                <w:sz w:val="20"/>
+                <w:szCs w:val="20"/>
+              </w:rPr>
+              <w:t xml:space="preserve"> Bytes</w:t>
             </w:r>
           </w:p>
         </w:tc>
@@ -5132,13 +4482,59 @@
                 <w:szCs w:val="20"/>
               </w:rPr>
             </w:pPr>
-            <w:r>
-              <w:rPr>
-                <w:rFonts w:ascii="Montserrat" w:eastAsia="Montserrat" w:hAnsi="Montserrat" w:cs="Montserrat"/>
-                <w:sz w:val="20"/>
-                <w:szCs w:val="20"/>
-              </w:rPr>
-              <w:t>Tipo de Registro</w:t>
+            <w:proofErr w:type="spellStart"/>
+            <w:r>
+              <w:rPr>
+                <w:rFonts w:ascii="Montserrat" w:eastAsia="Montserrat" w:hAnsi="Montserrat" w:cs="Montserrat"/>
+                <w:sz w:val="20"/>
+                <w:szCs w:val="20"/>
+              </w:rPr>
+              <w:t>Q</w:t>
+            </w:r>
+            <w:bookmarkStart w:id="10" w:name="_GoBack"/>
+            <w:bookmarkEnd w:id="10"/>
+            <w:r>
+              <w:rPr>
+                <w:rFonts w:ascii="Montserrat" w:eastAsia="Montserrat" w:hAnsi="Montserrat" w:cs="Montserrat"/>
+                <w:sz w:val="20"/>
+                <w:szCs w:val="20"/>
+              </w:rPr>
+              <w:t>td</w:t>
+            </w:r>
+            <w:proofErr w:type="spellEnd"/>
+            <w:r>
+              <w:rPr>
+                <w:rFonts w:ascii="Montserrat" w:eastAsia="Montserrat" w:hAnsi="Montserrat" w:cs="Montserrat"/>
+                <w:sz w:val="20"/>
+                <w:szCs w:val="20"/>
+              </w:rPr>
+              <w:t>.</w:t>
+            </w:r>
+            <w:r>
+              <w:rPr>
+                <w:rFonts w:ascii="Montserrat" w:eastAsia="Montserrat" w:hAnsi="Montserrat" w:cs="Montserrat"/>
+                <w:sz w:val="20"/>
+                <w:szCs w:val="20"/>
+              </w:rPr>
+              <w:t xml:space="preserve"> </w:t>
+            </w:r>
+            <w:proofErr w:type="gramStart"/>
+            <w:r>
+              <w:rPr>
+                <w:rFonts w:ascii="Montserrat" w:eastAsia="Montserrat" w:hAnsi="Montserrat" w:cs="Montserrat"/>
+                <w:sz w:val="20"/>
+                <w:szCs w:val="20"/>
+              </w:rPr>
+              <w:t>de</w:t>
+            </w:r>
+            <w:proofErr w:type="gramEnd"/>
+            <w:r>
+              <w:rPr>
+                <w:rFonts w:ascii="Montserrat" w:eastAsia="Montserrat" w:hAnsi="Montserrat" w:cs="Montserrat"/>
+                <w:sz w:val="20"/>
+                <w:szCs w:val="20"/>
+              </w:rPr>
+              <w:t xml:space="preserve"> Feriados</w:t>
             </w:r>
           </w:p>
         </w:tc>
@@ -5179,7 +4575,7 @@
                 <w:sz w:val="20"/>
                 <w:szCs w:val="20"/>
               </w:rPr>
-              <w:t>Identificação do Registro Trailer</w:t>
+              <w:t>Quantidade de Feriados</w:t>
             </w:r>
           </w:p>
         </w:tc>
@@ -5212,7 +4608,15 @@
                 <w:sz w:val="20"/>
                 <w:szCs w:val="20"/>
               </w:rPr>
-              <w:t>001</w:t>
+              <w:t>0</w:t>
+            </w:r>
+            <w:r>
+              <w:rPr>
+                <w:rFonts w:ascii="Montserrat" w:eastAsia="Montserrat" w:hAnsi="Montserrat" w:cs="Montserrat"/>
+                <w:sz w:val="20"/>
+                <w:szCs w:val="20"/>
+              </w:rPr>
+              <w:t>01</w:t>
             </w:r>
           </w:p>
         </w:tc>
@@ -5245,7 +4649,7 @@
                 <w:sz w:val="20"/>
                 <w:szCs w:val="20"/>
               </w:rPr>
-              <w:t>001</w:t>
+              <w:t>010</w:t>
             </w:r>
           </w:p>
         </w:tc>
@@ -5288,7 +4692,23 @@
                 <w:sz w:val="20"/>
                 <w:szCs w:val="20"/>
               </w:rPr>
-              <w:t>01)</w:t>
+              <w:t>1</w:t>
+            </w:r>
+            <w:r>
+              <w:rPr>
+                <w:rFonts w:ascii="Montserrat" w:eastAsia="Montserrat" w:hAnsi="Montserrat" w:cs="Montserrat"/>
+                <w:sz w:val="20"/>
+                <w:szCs w:val="20"/>
+              </w:rPr>
+              <w:t>0</w:t>
+            </w:r>
+            <w:r>
+              <w:rPr>
+                <w:rFonts w:ascii="Montserrat" w:eastAsia="Montserrat" w:hAnsi="Montserrat" w:cs="Montserrat"/>
+                <w:sz w:val="20"/>
+                <w:szCs w:val="20"/>
+              </w:rPr>
+              <w:t>)</w:t>
             </w:r>
           </w:p>
         </w:tc>
@@ -5321,45 +4741,8 @@
                 <w:sz w:val="20"/>
                 <w:szCs w:val="20"/>
               </w:rPr>
-              <w:t>9</w:t>
-            </w:r>
-          </w:p>
-        </w:tc>
-      </w:tr>
-      <w:tr>
-        <w:trPr>
-          <w:trHeight w:val="189"/>
-        </w:trPr>
-        <w:tc>
-          <w:tcPr>
-            <w:tcW w:w="1975" w:type="dxa"/>
-            <w:shd w:val="clear" w:color="auto" w:fill="auto"/>
-            <w:tcMar>
-              <w:top w:w="100" w:type="dxa"/>
-              <w:left w:w="100" w:type="dxa"/>
-              <w:bottom w:w="100" w:type="dxa"/>
-              <w:right w:w="100" w:type="dxa"/>
-            </w:tcMar>
-            <w:vAlign w:val="center"/>
-          </w:tcPr>
-          <w:p>
-            <w:pPr>
-              <w:widowControl w:val="0"/>
-              <w:pBdr>
-                <w:top w:val="nil"/>
-                <w:left w:val="nil"/>
-                <w:bottom w:val="nil"/>
-                <w:right w:val="nil"/>
-                <w:between w:val="nil"/>
-              </w:pBdr>
-              <w:spacing w:line="240" w:lineRule="auto"/>
-              <w:jc w:val="center"/>
-              <w:rPr>
-                <w:rFonts w:ascii="Montserrat" w:eastAsia="Montserrat" w:hAnsi="Montserrat" w:cs="Montserrat"/>
-                <w:sz w:val="20"/>
-                <w:szCs w:val="20"/>
-              </w:rPr>
-            </w:pPr>
+              <w:t xml:space="preserve">Valor da </w:t>
+            </w:r>
             <w:proofErr w:type="spellStart"/>
             <w:r>
               <w:rPr>
@@ -5370,467 +4753,6 @@
               <w:t>Qtde</w:t>
             </w:r>
             <w:proofErr w:type="spellEnd"/>
-            <w:r>
-              <w:rPr>
-                <w:rFonts w:ascii="Montserrat" w:eastAsia="Montserrat" w:hAnsi="Montserrat" w:cs="Montserrat"/>
-                <w:sz w:val="20"/>
-                <w:szCs w:val="20"/>
-              </w:rPr>
-              <w:t xml:space="preserve"> de Feriados</w:t>
-            </w:r>
-          </w:p>
-        </w:tc>
-        <w:tc>
-          <w:tcPr>
-            <w:tcW w:w="2977" w:type="dxa"/>
-            <w:gridSpan w:val="2"/>
-            <w:shd w:val="clear" w:color="auto" w:fill="auto"/>
-            <w:tcMar>
-              <w:top w:w="100" w:type="dxa"/>
-              <w:left w:w="100" w:type="dxa"/>
-              <w:bottom w:w="100" w:type="dxa"/>
-              <w:right w:w="100" w:type="dxa"/>
-            </w:tcMar>
-            <w:vAlign w:val="center"/>
-          </w:tcPr>
-          <w:p>
-            <w:pPr>
-              <w:widowControl w:val="0"/>
-              <w:pBdr>
-                <w:top w:val="nil"/>
-                <w:left w:val="nil"/>
-                <w:bottom w:val="nil"/>
-                <w:right w:val="nil"/>
-                <w:between w:val="nil"/>
-              </w:pBdr>
-              <w:spacing w:line="240" w:lineRule="auto"/>
-              <w:jc w:val="center"/>
-              <w:rPr>
-                <w:rFonts w:ascii="Montserrat" w:eastAsia="Montserrat" w:hAnsi="Montserrat" w:cs="Montserrat"/>
-                <w:sz w:val="20"/>
-                <w:szCs w:val="20"/>
-              </w:rPr>
-            </w:pPr>
-            <w:r>
-              <w:rPr>
-                <w:rFonts w:ascii="Montserrat" w:eastAsia="Montserrat" w:hAnsi="Montserrat" w:cs="Montserrat"/>
-                <w:sz w:val="20"/>
-                <w:szCs w:val="20"/>
-              </w:rPr>
-              <w:t>Quantidade de Feriados</w:t>
-            </w:r>
-          </w:p>
-        </w:tc>
-        <w:tc>
-          <w:tcPr>
-            <w:tcW w:w="708" w:type="dxa"/>
-            <w:vAlign w:val="center"/>
-          </w:tcPr>
-          <w:p>
-            <w:pPr>
-              <w:widowControl w:val="0"/>
-              <w:pBdr>
-                <w:top w:val="nil"/>
-                <w:left w:val="nil"/>
-                <w:bottom w:val="nil"/>
-                <w:right w:val="nil"/>
-                <w:between w:val="nil"/>
-              </w:pBdr>
-              <w:spacing w:line="240" w:lineRule="auto"/>
-              <w:jc w:val="center"/>
-              <w:rPr>
-                <w:rFonts w:ascii="Montserrat" w:eastAsia="Montserrat" w:hAnsi="Montserrat" w:cs="Montserrat"/>
-                <w:sz w:val="20"/>
-                <w:szCs w:val="20"/>
-              </w:rPr>
-            </w:pPr>
-            <w:r>
-              <w:rPr>
-                <w:rFonts w:ascii="Montserrat" w:eastAsia="Montserrat" w:hAnsi="Montserrat" w:cs="Montserrat"/>
-                <w:sz w:val="20"/>
-                <w:szCs w:val="20"/>
-              </w:rPr>
-              <w:t>0</w:t>
-            </w:r>
-            <w:r>
-              <w:rPr>
-                <w:rFonts w:ascii="Montserrat" w:eastAsia="Montserrat" w:hAnsi="Montserrat" w:cs="Montserrat"/>
-                <w:sz w:val="20"/>
-                <w:szCs w:val="20"/>
-              </w:rPr>
-              <w:t>02</w:t>
-            </w:r>
-          </w:p>
-        </w:tc>
-        <w:tc>
-          <w:tcPr>
-            <w:tcW w:w="712" w:type="dxa"/>
-            <w:vAlign w:val="center"/>
-          </w:tcPr>
-          <w:p>
-            <w:pPr>
-              <w:widowControl w:val="0"/>
-              <w:pBdr>
-                <w:top w:val="nil"/>
-                <w:left w:val="nil"/>
-                <w:bottom w:val="nil"/>
-                <w:right w:val="nil"/>
-                <w:between w:val="nil"/>
-              </w:pBdr>
-              <w:spacing w:line="240" w:lineRule="auto"/>
-              <w:jc w:val="center"/>
-              <w:rPr>
-                <w:rFonts w:ascii="Montserrat" w:eastAsia="Montserrat" w:hAnsi="Montserrat" w:cs="Montserrat"/>
-                <w:sz w:val="20"/>
-                <w:szCs w:val="20"/>
-              </w:rPr>
-            </w:pPr>
-            <w:r>
-              <w:rPr>
-                <w:rFonts w:ascii="Montserrat" w:eastAsia="Montserrat" w:hAnsi="Montserrat" w:cs="Montserrat"/>
-                <w:sz w:val="20"/>
-                <w:szCs w:val="20"/>
-              </w:rPr>
-              <w:t>011</w:t>
-            </w:r>
-          </w:p>
-        </w:tc>
-        <w:tc>
-          <w:tcPr>
-            <w:tcW w:w="1065" w:type="dxa"/>
-            <w:vAlign w:val="center"/>
-          </w:tcPr>
-          <w:p>
-            <w:pPr>
-              <w:widowControl w:val="0"/>
-              <w:pBdr>
-                <w:top w:val="nil"/>
-                <w:left w:val="nil"/>
-                <w:bottom w:val="nil"/>
-                <w:right w:val="nil"/>
-                <w:between w:val="nil"/>
-              </w:pBdr>
-              <w:spacing w:line="240" w:lineRule="auto"/>
-              <w:jc w:val="center"/>
-              <w:rPr>
-                <w:rFonts w:ascii="Montserrat" w:eastAsia="Montserrat" w:hAnsi="Montserrat" w:cs="Montserrat"/>
-                <w:sz w:val="20"/>
-                <w:szCs w:val="20"/>
-              </w:rPr>
-            </w:pPr>
-            <w:proofErr w:type="gramStart"/>
-            <w:r>
-              <w:rPr>
-                <w:rFonts w:ascii="Montserrat" w:eastAsia="Montserrat" w:hAnsi="Montserrat" w:cs="Montserrat"/>
-                <w:sz w:val="20"/>
-                <w:szCs w:val="20"/>
-              </w:rPr>
-              <w:t>N(</w:t>
-            </w:r>
-            <w:proofErr w:type="gramEnd"/>
-            <w:r>
-              <w:rPr>
-                <w:rFonts w:ascii="Montserrat" w:eastAsia="Montserrat" w:hAnsi="Montserrat" w:cs="Montserrat"/>
-                <w:sz w:val="20"/>
-                <w:szCs w:val="20"/>
-              </w:rPr>
-              <w:t>1</w:t>
-            </w:r>
-            <w:r>
-              <w:rPr>
-                <w:rFonts w:ascii="Montserrat" w:eastAsia="Montserrat" w:hAnsi="Montserrat" w:cs="Montserrat"/>
-                <w:sz w:val="20"/>
-                <w:szCs w:val="20"/>
-              </w:rPr>
-              <w:t>0</w:t>
-            </w:r>
-            <w:r>
-              <w:rPr>
-                <w:rFonts w:ascii="Montserrat" w:eastAsia="Montserrat" w:hAnsi="Montserrat" w:cs="Montserrat"/>
-                <w:sz w:val="20"/>
-                <w:szCs w:val="20"/>
-              </w:rPr>
-              <w:t>)</w:t>
-            </w:r>
-          </w:p>
-        </w:tc>
-        <w:tc>
-          <w:tcPr>
-            <w:tcW w:w="1487" w:type="dxa"/>
-            <w:vAlign w:val="center"/>
-          </w:tcPr>
-          <w:p>
-            <w:pPr>
-              <w:widowControl w:val="0"/>
-              <w:pBdr>
-                <w:top w:val="nil"/>
-                <w:left w:val="nil"/>
-                <w:bottom w:val="nil"/>
-                <w:right w:val="nil"/>
-                <w:between w:val="nil"/>
-              </w:pBdr>
-              <w:spacing w:line="240" w:lineRule="auto"/>
-              <w:jc w:val="center"/>
-              <w:rPr>
-                <w:rFonts w:ascii="Montserrat" w:eastAsia="Montserrat" w:hAnsi="Montserrat" w:cs="Montserrat"/>
-                <w:sz w:val="20"/>
-                <w:szCs w:val="20"/>
-              </w:rPr>
-            </w:pPr>
-            <w:r>
-              <w:rPr>
-                <w:rFonts w:ascii="Montserrat" w:eastAsia="Montserrat" w:hAnsi="Montserrat" w:cs="Montserrat"/>
-                <w:sz w:val="20"/>
-                <w:szCs w:val="20"/>
-              </w:rPr>
-              <w:t xml:space="preserve">Valor da </w:t>
-            </w:r>
-            <w:proofErr w:type="spellStart"/>
-            <w:r>
-              <w:rPr>
-                <w:rFonts w:ascii="Montserrat" w:eastAsia="Montserrat" w:hAnsi="Montserrat" w:cs="Montserrat"/>
-                <w:sz w:val="20"/>
-                <w:szCs w:val="20"/>
-              </w:rPr>
-              <w:t>Qtde</w:t>
-            </w:r>
-            <w:proofErr w:type="spellEnd"/>
-          </w:p>
-        </w:tc>
-      </w:tr>
-      <w:tr>
-        <w:trPr>
-          <w:trHeight w:val="189"/>
-        </w:trPr>
-        <w:tc>
-          <w:tcPr>
-            <w:tcW w:w="1975" w:type="dxa"/>
-            <w:shd w:val="clear" w:color="auto" w:fill="auto"/>
-            <w:tcMar>
-              <w:top w:w="100" w:type="dxa"/>
-              <w:left w:w="100" w:type="dxa"/>
-              <w:bottom w:w="100" w:type="dxa"/>
-              <w:right w:w="100" w:type="dxa"/>
-            </w:tcMar>
-            <w:vAlign w:val="center"/>
-          </w:tcPr>
-          <w:p>
-            <w:pPr>
-              <w:widowControl w:val="0"/>
-              <w:pBdr>
-                <w:top w:val="nil"/>
-                <w:left w:val="nil"/>
-                <w:bottom w:val="nil"/>
-                <w:right w:val="nil"/>
-                <w:between w:val="nil"/>
-              </w:pBdr>
-              <w:spacing w:line="240" w:lineRule="auto"/>
-              <w:jc w:val="center"/>
-              <w:rPr>
-                <w:rFonts w:ascii="Montserrat" w:eastAsia="Montserrat" w:hAnsi="Montserrat" w:cs="Montserrat"/>
-                <w:sz w:val="20"/>
-                <w:szCs w:val="20"/>
-              </w:rPr>
-            </w:pPr>
-            <w:r>
-              <w:rPr>
-                <w:rFonts w:ascii="Montserrat" w:eastAsia="Montserrat" w:hAnsi="Montserrat" w:cs="Montserrat"/>
-                <w:sz w:val="20"/>
-                <w:szCs w:val="20"/>
-              </w:rPr>
-              <w:t>Brancos</w:t>
-            </w:r>
-          </w:p>
-        </w:tc>
-        <w:tc>
-          <w:tcPr>
-            <w:tcW w:w="2977" w:type="dxa"/>
-            <w:gridSpan w:val="2"/>
-            <w:shd w:val="clear" w:color="auto" w:fill="auto"/>
-            <w:tcMar>
-              <w:top w:w="100" w:type="dxa"/>
-              <w:left w:w="100" w:type="dxa"/>
-              <w:bottom w:w="100" w:type="dxa"/>
-              <w:right w:w="100" w:type="dxa"/>
-            </w:tcMar>
-            <w:vAlign w:val="center"/>
-          </w:tcPr>
-          <w:p>
-            <w:pPr>
-              <w:widowControl w:val="0"/>
-              <w:pBdr>
-                <w:top w:val="nil"/>
-                <w:left w:val="nil"/>
-                <w:bottom w:val="nil"/>
-                <w:right w:val="nil"/>
-                <w:between w:val="nil"/>
-              </w:pBdr>
-              <w:spacing w:line="240" w:lineRule="auto"/>
-              <w:jc w:val="center"/>
-              <w:rPr>
-                <w:rFonts w:ascii="Montserrat" w:eastAsia="Montserrat" w:hAnsi="Montserrat" w:cs="Montserrat"/>
-                <w:sz w:val="20"/>
-                <w:szCs w:val="20"/>
-              </w:rPr>
-            </w:pPr>
-            <w:r>
-              <w:rPr>
-                <w:rFonts w:ascii="Montserrat" w:eastAsia="Montserrat" w:hAnsi="Montserrat" w:cs="Montserrat"/>
-                <w:sz w:val="20"/>
-                <w:szCs w:val="20"/>
-              </w:rPr>
-              <w:t>Complemento do Registro</w:t>
-            </w:r>
-          </w:p>
-        </w:tc>
-        <w:tc>
-          <w:tcPr>
-            <w:tcW w:w="708" w:type="dxa"/>
-            <w:vAlign w:val="center"/>
-          </w:tcPr>
-          <w:p>
-            <w:pPr>
-              <w:widowControl w:val="0"/>
-              <w:pBdr>
-                <w:top w:val="nil"/>
-                <w:left w:val="nil"/>
-                <w:bottom w:val="nil"/>
-                <w:right w:val="nil"/>
-                <w:between w:val="nil"/>
-              </w:pBdr>
-              <w:spacing w:line="240" w:lineRule="auto"/>
-              <w:jc w:val="center"/>
-              <w:rPr>
-                <w:rFonts w:ascii="Montserrat" w:eastAsia="Montserrat" w:hAnsi="Montserrat" w:cs="Montserrat"/>
-                <w:sz w:val="20"/>
-                <w:szCs w:val="20"/>
-              </w:rPr>
-            </w:pPr>
-            <w:r>
-              <w:rPr>
-                <w:rFonts w:ascii="Montserrat" w:eastAsia="Montserrat" w:hAnsi="Montserrat" w:cs="Montserrat"/>
-                <w:sz w:val="20"/>
-                <w:szCs w:val="20"/>
-              </w:rPr>
-              <w:t>0</w:t>
-            </w:r>
-            <w:r>
-              <w:rPr>
-                <w:rFonts w:ascii="Montserrat" w:eastAsia="Montserrat" w:hAnsi="Montserrat" w:cs="Montserrat"/>
-                <w:sz w:val="20"/>
-                <w:szCs w:val="20"/>
-              </w:rPr>
-              <w:t>12</w:t>
-            </w:r>
-          </w:p>
-        </w:tc>
-        <w:tc>
-          <w:tcPr>
-            <w:tcW w:w="712" w:type="dxa"/>
-            <w:vAlign w:val="center"/>
-          </w:tcPr>
-          <w:p>
-            <w:pPr>
-              <w:widowControl w:val="0"/>
-              <w:pBdr>
-                <w:top w:val="nil"/>
-                <w:left w:val="nil"/>
-                <w:bottom w:val="nil"/>
-                <w:right w:val="nil"/>
-                <w:between w:val="nil"/>
-              </w:pBdr>
-              <w:spacing w:line="240" w:lineRule="auto"/>
-              <w:jc w:val="center"/>
-              <w:rPr>
-                <w:rFonts w:ascii="Montserrat" w:eastAsia="Montserrat" w:hAnsi="Montserrat" w:cs="Montserrat"/>
-                <w:sz w:val="20"/>
-                <w:szCs w:val="20"/>
-              </w:rPr>
-            </w:pPr>
-            <w:r>
-              <w:rPr>
-                <w:rFonts w:ascii="Montserrat" w:eastAsia="Montserrat" w:hAnsi="Montserrat" w:cs="Montserrat"/>
-                <w:sz w:val="20"/>
-                <w:szCs w:val="20"/>
-              </w:rPr>
-              <w:t>240</w:t>
-            </w:r>
-          </w:p>
-        </w:tc>
-        <w:tc>
-          <w:tcPr>
-            <w:tcW w:w="1065" w:type="dxa"/>
-            <w:vAlign w:val="center"/>
-          </w:tcPr>
-          <w:p>
-            <w:pPr>
-              <w:widowControl w:val="0"/>
-              <w:pBdr>
-                <w:top w:val="nil"/>
-                <w:left w:val="nil"/>
-                <w:bottom w:val="nil"/>
-                <w:right w:val="nil"/>
-                <w:between w:val="nil"/>
-              </w:pBdr>
-              <w:spacing w:line="240" w:lineRule="auto"/>
-              <w:jc w:val="center"/>
-              <w:rPr>
-                <w:rFonts w:ascii="Montserrat" w:eastAsia="Montserrat" w:hAnsi="Montserrat" w:cs="Montserrat"/>
-                <w:sz w:val="20"/>
-                <w:szCs w:val="20"/>
-              </w:rPr>
-            </w:pPr>
-            <w:r>
-              <w:rPr>
-                <w:rFonts w:ascii="Montserrat" w:eastAsia="Montserrat" w:hAnsi="Montserrat" w:cs="Montserrat"/>
-                <w:sz w:val="20"/>
-                <w:szCs w:val="20"/>
-              </w:rPr>
-              <w:t>N(2</w:t>
-            </w:r>
-            <w:r>
-              <w:rPr>
-                <w:rFonts w:ascii="Montserrat" w:eastAsia="Montserrat" w:hAnsi="Montserrat" w:cs="Montserrat"/>
-                <w:sz w:val="20"/>
-                <w:szCs w:val="20"/>
-              </w:rPr>
-              <w:t>29</w:t>
-            </w:r>
-            <w:bookmarkStart w:id="10" w:name="_GoBack"/>
-            <w:bookmarkEnd w:id="10"/>
-            <w:r>
-              <w:rPr>
-                <w:rFonts w:ascii="Montserrat" w:eastAsia="Montserrat" w:hAnsi="Montserrat" w:cs="Montserrat"/>
-                <w:sz w:val="20"/>
-                <w:szCs w:val="20"/>
-              </w:rPr>
-              <w:t>)</w:t>
-            </w:r>
-          </w:p>
-        </w:tc>
-        <w:tc>
-          <w:tcPr>
-            <w:tcW w:w="1487" w:type="dxa"/>
-            <w:vAlign w:val="center"/>
-          </w:tcPr>
-          <w:p>
-            <w:pPr>
-              <w:widowControl w:val="0"/>
-              <w:pBdr>
-                <w:top w:val="nil"/>
-                <w:left w:val="nil"/>
-                <w:bottom w:val="nil"/>
-                <w:right w:val="nil"/>
-                <w:between w:val="nil"/>
-              </w:pBdr>
-              <w:spacing w:line="240" w:lineRule="auto"/>
-              <w:jc w:val="center"/>
-              <w:rPr>
-                <w:rFonts w:ascii="Montserrat" w:eastAsia="Montserrat" w:hAnsi="Montserrat" w:cs="Montserrat"/>
-                <w:sz w:val="20"/>
-                <w:szCs w:val="20"/>
-              </w:rPr>
-            </w:pPr>
           </w:p>
         </w:tc>
       </w:tr>
@@ -5943,7 +4865,7 @@
 </file>
 
 <file path=word/numbering.xml><?xml version="1.0" encoding="utf-8"?>
-<w:numbering xmlns:wpc="http://schemas.microsoft.com/office/word/2010/wordprocessingCanvas" xmlns:cx="http://schemas.microsoft.com/office/drawing/2014/chartex" xmlns:cx1="http://schemas.microsoft.com/office/drawing/2015/9/8/chartex" xmlns:cx2="http://schemas.microsoft.com/office/drawing/2015/10/21/chartex" xmlns:cx3="http://schemas.microsoft.com/office/drawing/2016/5/9/chartex" xmlns:cx4="http://schemas.microsoft.com/office/drawing/2016/5/10/chartex" xmlns:cx5="http://schemas.microsoft.com/office/drawing/2016/5/11/chartex" xmlns:cx6="http://schemas.microsoft.com/office/drawing/2016/5/12/chartex" xmlns:cx7="http://schemas.microsoft.com/office/drawing/2016/5/13/chartex" xmlns:cx8="http://schemas.microsoft.com/office/drawing/2016/5/14/chartex" xmlns:mc="http://schemas.openxmlformats.org/markup-compatibility/2006" xmlns:aink="http://schemas.microsoft.com/office/drawing/2016/ink" xmlns:am3d="http://schemas.microsoft.com/office/drawing/2017/model3d" xmlns:o="urn:schemas-microsoft-com:office:office" xmlns:r="http://schemas.openxmlformats.org/officeDocument/2006/relationships" xmlns:m="http://schemas.openxmlformats.org/officeDocument/2006/math" xmlns:v="urn:schemas-microsoft-com:vml" xmlns:wp14="http://schemas.microsoft.com/office/word/2010/wordprocessingDrawing" xmlns:wp="http://schemas.openxmlformats.org/drawingml/2006/wordprocessingDrawing" xmlns:w10="urn:schemas-microsoft-com:office:word" xmlns:w="http://schemas.openxmlformats.org/wordprocessingml/2006/main" xmlns:w14="http://schemas.microsoft.com/office/word/2010/wordml" xmlns:w15="http://schemas.microsoft.com/office/word/2012/wordml" xmlns:w16cid="http://schemas.microsoft.com/office/word/2016/wordml/cid" xmlns:w16se="http://schemas.microsoft.com/office/word/2015/wordml/symex" xmlns:wpg="http://schemas.microsoft.com/office/word/2010/wordprocessingGroup" xmlns:wpi="http://schemas.microsoft.com/office/word/2010/wordprocessingInk" xmlns:wne="http://schemas.microsoft.com/office/word/2006/wordml" xmlns:wps="http://schemas.microsoft.com/office/word/2010/wordprocessingShape" mc:Ignorable="w14 w15 w16se w16cid wp14">
+<w:numbering xmlns:wpc="http://schemas.microsoft.com/office/word/2010/wordprocessingCanvas" xmlns:mc="http://schemas.openxmlformats.org/markup-compatibility/2006" xmlns:o="urn:schemas-microsoft-com:office:office" xmlns:r="http://schemas.openxmlformats.org/officeDocument/2006/relationships" xmlns:m="http://schemas.openxmlformats.org/officeDocument/2006/math" xmlns:v="urn:schemas-microsoft-com:vml" xmlns:wp14="http://schemas.microsoft.com/office/word/2010/wordprocessingDrawing" xmlns:wp="http://schemas.openxmlformats.org/drawingml/2006/wordprocessingDrawing" xmlns:w10="urn:schemas-microsoft-com:office:word" xmlns:w="http://schemas.openxmlformats.org/wordprocessingml/2006/main" xmlns:w14="http://schemas.microsoft.com/office/word/2010/wordml" xmlns:w15="http://schemas.microsoft.com/office/word/2012/wordml" xmlns:wpg="http://schemas.microsoft.com/office/word/2010/wordprocessingGroup" xmlns:wpi="http://schemas.microsoft.com/office/word/2010/wordprocessingInk" xmlns:wne="http://schemas.microsoft.com/office/word/2006/wordml" xmlns:wps="http://schemas.microsoft.com/office/word/2010/wordprocessingShape" mc:Ignorable="w14 w15 wp14">
   <w:abstractNum w:abstractNumId="0" w15:restartNumberingAfterBreak="0">
     <w:nsid w:val="16FE4A66"/>
     <w:multiLevelType w:val="multilevel"/>
@@ -6528,7 +5450,7 @@
 </file>
 
 <file path=word/styles.xml><?xml version="1.0" encoding="utf-8"?>
-<w:styles xmlns:mc="http://schemas.openxmlformats.org/markup-compatibility/2006" xmlns:r="http://schemas.openxmlformats.org/officeDocument/2006/relationships" xmlns:w="http://schemas.openxmlformats.org/wordprocessingml/2006/main" xmlns:w14="http://schemas.microsoft.com/office/word/2010/wordml" xmlns:w15="http://schemas.microsoft.com/office/word/2012/wordml" xmlns:w16cid="http://schemas.microsoft.com/office/word/2016/wordml/cid" xmlns:w16se="http://schemas.microsoft.com/office/word/2015/wordml/symex" mc:Ignorable="w14 w15 w16se w16cid">
+<w:styles xmlns:mc="http://schemas.openxmlformats.org/markup-compatibility/2006" xmlns:r="http://schemas.openxmlformats.org/officeDocument/2006/relationships" xmlns:w="http://schemas.openxmlformats.org/wordprocessingml/2006/main" xmlns:w14="http://schemas.microsoft.com/office/word/2010/wordml" xmlns:w15="http://schemas.microsoft.com/office/word/2012/wordml" mc:Ignorable="w14 w15">
   <w:docDefaults>
     <w:rPrDefault>
       <w:rPr>
@@ -6544,7 +5466,7 @@
       </w:pPr>
     </w:pPrDefault>
   </w:docDefaults>
-  <w:latentStyles w:defLockedState="0" w:defUIPriority="99" w:defSemiHidden="0" w:defUnhideWhenUsed="0" w:defQFormat="0" w:count="376">
+  <w:latentStyles w:defLockedState="0" w:defUIPriority="99" w:defSemiHidden="0" w:defUnhideWhenUsed="0" w:defQFormat="0" w:count="371">
     <w:lsdException w:name="Normal" w:uiPriority="0" w:qFormat="1"/>
     <w:lsdException w:name="heading 1" w:uiPriority="9" w:qFormat="1"/>
     <w:lsdException w:name="heading 2" w:semiHidden="1" w:uiPriority="9" w:unhideWhenUsed="1" w:qFormat="1"/>
@@ -6916,11 +5838,6 @@
     <w:lsdException w:name="List Table 5 Dark Accent 6" w:uiPriority="50"/>
     <w:lsdException w:name="List Table 6 Colorful Accent 6" w:uiPriority="51"/>
     <w:lsdException w:name="List Table 7 Colorful Accent 6" w:uiPriority="52"/>
-    <w:lsdException w:name="Mention" w:semiHidden="1" w:unhideWhenUsed="1"/>
-    <w:lsdException w:name="Smart Hyperlink" w:semiHidden="1" w:unhideWhenUsed="1"/>
-    <w:lsdException w:name="Hashtag" w:semiHidden="1" w:unhideWhenUsed="1"/>
-    <w:lsdException w:name="Unresolved Mention" w:semiHidden="1" w:unhideWhenUsed="1"/>
-    <w:lsdException w:name="Smart Link" w:semiHidden="1" w:unhideWhenUsed="1"/>
   </w:latentStyles>
   <w:style w:type="paragraph" w:default="1" w:styleId="Normal">
     <w:name w:val="Normal"/>

</xml_diff>